<commit_message>
Added Loro, changed Prasinophyte pigment groups, Lopes dos Santos et al. (2016, 2017), and Latasa et al. (2004)
</commit_message>
<xml_diff>
--- a/anc/references_ratios.docx
+++ b/anc/references_ratios.docx
@@ -28,7 +28,6 @@
           <w:lang w:val="en"/>
         </w:rPr>
       </w:pPr>
-      <w:bookmarkStart w:id="0" w:name="_GoBack"/>
       <w:r>
         <w:rPr>
           <w:rFonts w:hint="default"/>
@@ -39,7 +38,6 @@
         <w:t>Pigment ratio reference list:</w:t>
       </w:r>
     </w:p>
-    <w:bookmarkEnd w:id="0"/>
     <w:p>
       <w:pPr>
         <w:keepNext w:val="0"/>
@@ -206,6 +204,233 @@
           <w:rFonts w:hint="default"/>
         </w:rPr>
         <w:t>10.1007/s11802-014-2448-1</w:t>
+      </w:r>
+      <w:r>
+        <w:rPr>
+          <w:rFonts w:hint="default"/>
+        </w:rPr>
+        <w:fldChar w:fldCharType="end"/>
+      </w:r>
+    </w:p>
+    <w:p>
+      <w:pPr>
+        <w:keepNext w:val="0"/>
+        <w:keepLines w:val="0"/>
+        <w:pageBreakBefore w:val="0"/>
+        <w:widowControl/>
+        <w:kinsoku/>
+        <w:wordWrap/>
+        <w:overflowPunct/>
+        <w:topLinePunct w:val="0"/>
+        <w:autoSpaceDE/>
+        <w:autoSpaceDN/>
+        <w:bidi w:val="0"/>
+        <w:adjustRightInd/>
+        <w:snapToGrid/>
+        <w:spacing w:after="181" w:afterLines="50"/>
+        <w:ind w:left="600" w:leftChars="0" w:hanging="600" w:hangingChars="300"/>
+        <w:jc w:val="both"/>
+        <w:textAlignment w:val="auto"/>
+        <w:rPr>
+          <w:rFonts w:hint="default"/>
+        </w:rPr>
+      </w:pPr>
+      <w:r>
+        <w:rPr>
+          <w:rFonts w:hint="default"/>
+        </w:rPr>
+        <w:t xml:space="preserve">Latasa, M.; Scharek, R.; Gall, F. L.; Guillou, L. 2004. </w:t>
+      </w:r>
+      <w:r>
+        <w:rPr>
+          <w:rFonts w:hint="default"/>
+          <w:b/>
+          <w:bCs/>
+        </w:rPr>
+        <w:t>Pigment suites and taxonomic groups in Prasinophyceae</w:t>
+      </w:r>
+      <w:r>
+        <w:rPr>
+          <w:rFonts w:hint="default"/>
+        </w:rPr>
+        <w:t xml:space="preserve">. Journal of Phycology 40, 6, 1149-1155. DOI: </w:t>
+      </w:r>
+      <w:r>
+        <w:rPr>
+          <w:rFonts w:hint="default"/>
+        </w:rPr>
+        <w:fldChar w:fldCharType="begin"/>
+      </w:r>
+      <w:r>
+        <w:rPr>
+          <w:rFonts w:hint="default"/>
+        </w:rPr>
+        <w:instrText xml:space="preserve"> HYPERLINK "http://doi.org/10.1111/j.1529-8817.2004.03136.x" </w:instrText>
+      </w:r>
+      <w:r>
+        <w:rPr>
+          <w:rFonts w:hint="default"/>
+        </w:rPr>
+        <w:fldChar w:fldCharType="separate"/>
+      </w:r>
+      <w:r>
+        <w:rPr>
+          <w:rStyle w:val="4"/>
+          <w:rFonts w:hint="default"/>
+        </w:rPr>
+        <w:t>10.1111/j.1529-8817.2004.03136.x</w:t>
+      </w:r>
+      <w:r>
+        <w:rPr>
+          <w:rFonts w:hint="default"/>
+        </w:rPr>
+        <w:fldChar w:fldCharType="end"/>
+      </w:r>
+      <w:bookmarkStart w:id="0" w:name="_GoBack"/>
+      <w:bookmarkEnd w:id="0"/>
+    </w:p>
+    <w:p>
+      <w:pPr>
+        <w:keepNext w:val="0"/>
+        <w:keepLines w:val="0"/>
+        <w:pageBreakBefore w:val="0"/>
+        <w:widowControl/>
+        <w:kinsoku/>
+        <w:wordWrap/>
+        <w:overflowPunct/>
+        <w:topLinePunct w:val="0"/>
+        <w:autoSpaceDE/>
+        <w:autoSpaceDN/>
+        <w:bidi w:val="0"/>
+        <w:adjustRightInd/>
+        <w:snapToGrid/>
+        <w:spacing w:after="181" w:afterLines="50"/>
+        <w:ind w:left="600" w:leftChars="0" w:hanging="600" w:hangingChars="300"/>
+        <w:jc w:val="both"/>
+        <w:textAlignment w:val="auto"/>
+        <w:rPr>
+          <w:rFonts w:hint="default"/>
+        </w:rPr>
+      </w:pPr>
+      <w:r>
+        <w:rPr>
+          <w:rFonts w:hint="default"/>
+        </w:rPr>
+        <w:t xml:space="preserve">Lopes dos Santos, A.; Gourvil, P.; Rodríguez, F.; Garrido, J. L.; Vaulot, D. 2016. </w:t>
+      </w:r>
+      <w:r>
+        <w:rPr>
+          <w:rFonts w:hint="default"/>
+          <w:b/>
+          <w:bCs/>
+        </w:rPr>
+        <w:t>Photosynthetic pigments of oceanic Chlorophyta belonging to prasinophytes clade VII</w:t>
+      </w:r>
+      <w:r>
+        <w:rPr>
+          <w:rFonts w:hint="default"/>
+        </w:rPr>
+        <w:t xml:space="preserve">. Journal of Phycology 52, 1, 148-155. DOI: </w:t>
+      </w:r>
+      <w:r>
+        <w:rPr>
+          <w:rFonts w:hint="default"/>
+        </w:rPr>
+        <w:fldChar w:fldCharType="begin"/>
+      </w:r>
+      <w:r>
+        <w:rPr>
+          <w:rFonts w:hint="default"/>
+        </w:rPr>
+        <w:instrText xml:space="preserve"> HYPERLINK "http://doi.org/10.1111/jpy.12376" </w:instrText>
+      </w:r>
+      <w:r>
+        <w:rPr>
+          <w:rFonts w:hint="default"/>
+        </w:rPr>
+        <w:fldChar w:fldCharType="separate"/>
+      </w:r>
+      <w:r>
+        <w:rPr>
+          <w:rStyle w:val="4"/>
+          <w:rFonts w:hint="default"/>
+        </w:rPr>
+        <w:t>10.1111/jpy.12376</w:t>
+      </w:r>
+      <w:r>
+        <w:rPr>
+          <w:rFonts w:hint="default"/>
+        </w:rPr>
+        <w:fldChar w:fldCharType="end"/>
+      </w:r>
+    </w:p>
+    <w:p>
+      <w:pPr>
+        <w:keepNext w:val="0"/>
+        <w:keepLines w:val="0"/>
+        <w:pageBreakBefore w:val="0"/>
+        <w:widowControl/>
+        <w:kinsoku/>
+        <w:wordWrap/>
+        <w:overflowPunct/>
+        <w:topLinePunct w:val="0"/>
+        <w:autoSpaceDE/>
+        <w:autoSpaceDN/>
+        <w:bidi w:val="0"/>
+        <w:adjustRightInd/>
+        <w:snapToGrid/>
+        <w:spacing w:after="181" w:afterLines="50"/>
+        <w:ind w:left="600" w:leftChars="0" w:hanging="600" w:hangingChars="300"/>
+        <w:jc w:val="both"/>
+        <w:textAlignment w:val="auto"/>
+        <w:rPr>
+          <w:rFonts w:hint="default"/>
+        </w:rPr>
+      </w:pPr>
+      <w:r>
+        <w:rPr>
+          <w:rFonts w:hint="default"/>
+        </w:rPr>
+        <w:t xml:space="preserve">Lopes dos Santos, A.; Pollina, T.; Gourvil, P.; Corre, E.; Marie, D.; Garrido, J. L.; Rodríguez, F.; Noël, M.-H.; Vaulot, D. Eikrem, W. 2017. </w:t>
+      </w:r>
+      <w:r>
+        <w:rPr>
+          <w:rFonts w:hint="default"/>
+          <w:b/>
+          <w:bCs/>
+        </w:rPr>
+        <w:t>Chloropicophyceae, a new class of picophytoplanktonic prasinophytes</w:t>
+      </w:r>
+      <w:r>
+        <w:rPr>
+          <w:rFonts w:hint="default"/>
+        </w:rPr>
+        <w:t xml:space="preserve">. Scientific Reports 7, 1, 14019. DOI: </w:t>
+      </w:r>
+      <w:r>
+        <w:rPr>
+          <w:rFonts w:hint="default"/>
+        </w:rPr>
+        <w:fldChar w:fldCharType="begin"/>
+      </w:r>
+      <w:r>
+        <w:rPr>
+          <w:rFonts w:hint="default"/>
+        </w:rPr>
+        <w:instrText xml:space="preserve"> HYPERLINK "http://doi.org/10.1038/s41598-017-12412-5" </w:instrText>
+      </w:r>
+      <w:r>
+        <w:rPr>
+          <w:rFonts w:hint="default"/>
+        </w:rPr>
+        <w:fldChar w:fldCharType="separate"/>
+      </w:r>
+      <w:r>
+        <w:rPr>
+          <w:rStyle w:val="4"/>
+          <w:rFonts w:hint="default"/>
+        </w:rPr>
+        <w:t>10.1038/s41598-017-12412-5</w:t>
       </w:r>
       <w:r>
         <w:rPr>

</xml_diff>

<commit_message>
Added Dijkman et al. 2010
</commit_message>
<xml_diff>
--- a/anc/references_ratios.docx
+++ b/anc/references_ratios.docx
@@ -89,7 +89,7 @@
         <w:rPr>
           <w:rFonts w:hint="default"/>
         </w:rPr>
-        <w:t xml:space="preserve">Lauidsen, T. L.; Schlüter, L.; Johansson, L. S. 2011. </w:t>
+        <w:t xml:space="preserve">Dijkman, N. A.; Boschker, H. T. S.; Stal, L. J.; Kromkamp, J. C. 2010. </w:t>
       </w:r>
       <w:r>
         <w:rPr>
@@ -97,13 +97,13 @@
           <w:b/>
           <w:bCs/>
         </w:rPr>
-        <w:t>Determining algal assemblages in oligotrophic lakes and streams: comparing information from newly developed pigment/chlorophyll a ratios with direct microscopy</w:t>
-      </w:r>
-      <w:r>
-        <w:rPr>
-          <w:rFonts w:hint="default"/>
-        </w:rPr>
-        <w:t xml:space="preserve">. Freshwater Biology 56, 8, 1638-1651. DOI: </w:t>
+        <w:t>Composition and heterogeneity of the microbial community in a coastal microbial mat as revealed by the analysis of pigments and phospholipid-derived fatty acids</w:t>
+      </w:r>
+      <w:r>
+        <w:rPr>
+          <w:rFonts w:hint="default"/>
+        </w:rPr>
+        <w:t xml:space="preserve">. Journal of Sea Research 63, 1, 62-70. DOI: </w:t>
       </w:r>
       <w:r>
         <w:rPr>
@@ -115,7 +115,7 @@
         <w:rPr>
           <w:rFonts w:hint="default"/>
         </w:rPr>
-        <w:instrText xml:space="preserve"> HYPERLINK "http://doi.org/10.1111/j.1365-2427.2011.02588.x" </w:instrText>
+        <w:instrText xml:space="preserve"> HYPERLINK "http://doi.org/10.1016/j.seares.2009.10.002" </w:instrText>
       </w:r>
       <w:r>
         <w:rPr>
@@ -128,7 +128,7 @@
           <w:rStyle w:val="4"/>
           <w:rFonts w:hint="default"/>
         </w:rPr>
-        <w:t>10.1111/j.1365-2427.2011.02588.x</w:t>
+        <w:t>10.1016/j.seares.2009.10.002</w:t>
       </w:r>
       <w:r>
         <w:rPr>
@@ -136,6 +136,8 @@
         </w:rPr>
         <w:fldChar w:fldCharType="end"/>
       </w:r>
+      <w:bookmarkStart w:id="0" w:name="_GoBack"/>
+      <w:bookmarkEnd w:id="0"/>
     </w:p>
     <w:p>
       <w:pPr>
@@ -164,7 +166,7 @@
         <w:rPr>
           <w:rFonts w:hint="default"/>
         </w:rPr>
-        <w:t xml:space="preserve">Liu, S.; Yao, P.; Yu, Z.; Li, D.; Deng, C.; Zhen, Y. 2014. </w:t>
+        <w:t xml:space="preserve">Lauidsen, T. L.; Schlüter, L.; Johansson, L. S. 2011. </w:t>
       </w:r>
       <w:r>
         <w:rPr>
@@ -172,13 +174,13 @@
           <w:b/>
           <w:bCs/>
         </w:rPr>
-        <w:t>HPLC pigment profiles of 31 harmful algal bloom species isolated from the coastal sea areas of China</w:t>
-      </w:r>
-      <w:r>
-        <w:rPr>
-          <w:rFonts w:hint="default"/>
-        </w:rPr>
-        <w:t xml:space="preserve">. Journal of Ocean University of China 13, 6, 941-950. DOI: </w:t>
+        <w:t>Determining algal assemblages in oligotrophic lakes and streams: comparing information from newly developed pigment/chlorophyll a ratios with direct microscopy</w:t>
+      </w:r>
+      <w:r>
+        <w:rPr>
+          <w:rFonts w:hint="default"/>
+        </w:rPr>
+        <w:t xml:space="preserve">. Freshwater Biology 56, 8, 1638-1651. DOI: </w:t>
       </w:r>
       <w:r>
         <w:rPr>
@@ -190,7 +192,7 @@
         <w:rPr>
           <w:rFonts w:hint="default"/>
         </w:rPr>
-        <w:instrText xml:space="preserve"> HYPERLINK "http://doi.org/10.1007/s11802-014-2448-1" </w:instrText>
+        <w:instrText xml:space="preserve"> HYPERLINK "http://doi.org/10.1111/j.1365-2427.2011.02588.x" </w:instrText>
       </w:r>
       <w:r>
         <w:rPr>
@@ -203,7 +205,7 @@
           <w:rStyle w:val="4"/>
           <w:rFonts w:hint="default"/>
         </w:rPr>
-        <w:t>10.1007/s11802-014-2448-1</w:t>
+        <w:t>10.1111/j.1365-2427.2011.02588.x</w:t>
       </w:r>
       <w:r>
         <w:rPr>
@@ -239,7 +241,7 @@
         <w:rPr>
           <w:rFonts w:hint="default"/>
         </w:rPr>
-        <w:t xml:space="preserve">Latasa, M.; Scharek, R.; Gall, F. L.; Guillou, L. 2004. </w:t>
+        <w:t xml:space="preserve">Liu, S.; Yao, P.; Yu, Z.; Li, D.; Deng, C.; Zhen, Y. 2014. </w:t>
       </w:r>
       <w:r>
         <w:rPr>
@@ -247,6 +249,81 @@
           <w:b/>
           <w:bCs/>
         </w:rPr>
+        <w:t>HPLC pigment profiles of 31 harmful algal bloom species isolated from the coastal sea areas of China</w:t>
+      </w:r>
+      <w:r>
+        <w:rPr>
+          <w:rFonts w:hint="default"/>
+        </w:rPr>
+        <w:t xml:space="preserve">. Journal of Ocean University of China 13, 6, 941-950. DOI: </w:t>
+      </w:r>
+      <w:r>
+        <w:rPr>
+          <w:rFonts w:hint="default"/>
+        </w:rPr>
+        <w:fldChar w:fldCharType="begin"/>
+      </w:r>
+      <w:r>
+        <w:rPr>
+          <w:rFonts w:hint="default"/>
+        </w:rPr>
+        <w:instrText xml:space="preserve"> HYPERLINK "http://doi.org/10.1007/s11802-014-2448-1" </w:instrText>
+      </w:r>
+      <w:r>
+        <w:rPr>
+          <w:rFonts w:hint="default"/>
+        </w:rPr>
+        <w:fldChar w:fldCharType="separate"/>
+      </w:r>
+      <w:r>
+        <w:rPr>
+          <w:rStyle w:val="4"/>
+          <w:rFonts w:hint="default"/>
+        </w:rPr>
+        <w:t>10.1007/s11802-014-2448-1</w:t>
+      </w:r>
+      <w:r>
+        <w:rPr>
+          <w:rFonts w:hint="default"/>
+        </w:rPr>
+        <w:fldChar w:fldCharType="end"/>
+      </w:r>
+    </w:p>
+    <w:p>
+      <w:pPr>
+        <w:keepNext w:val="0"/>
+        <w:keepLines w:val="0"/>
+        <w:pageBreakBefore w:val="0"/>
+        <w:widowControl/>
+        <w:kinsoku/>
+        <w:wordWrap/>
+        <w:overflowPunct/>
+        <w:topLinePunct w:val="0"/>
+        <w:autoSpaceDE/>
+        <w:autoSpaceDN/>
+        <w:bidi w:val="0"/>
+        <w:adjustRightInd/>
+        <w:snapToGrid/>
+        <w:spacing w:after="181" w:afterLines="50"/>
+        <w:ind w:left="600" w:leftChars="0" w:hanging="600" w:hangingChars="300"/>
+        <w:jc w:val="both"/>
+        <w:textAlignment w:val="auto"/>
+        <w:rPr>
+          <w:rFonts w:hint="default"/>
+        </w:rPr>
+      </w:pPr>
+      <w:r>
+        <w:rPr>
+          <w:rFonts w:hint="default"/>
+        </w:rPr>
+        <w:t xml:space="preserve">Latasa, M.; Scharek, R.; Gall, F. L.; Guillou, L. 2004. </w:t>
+      </w:r>
+      <w:r>
+        <w:rPr>
+          <w:rFonts w:hint="default"/>
+          <w:b/>
+          <w:bCs/>
+        </w:rPr>
         <w:t>Pigment suites and taxonomic groups in Prasinophyceae</w:t>
       </w:r>
       <w:r>
@@ -286,8 +363,6 @@
         </w:rPr>
         <w:fldChar w:fldCharType="end"/>
       </w:r>
-      <w:bookmarkStart w:id="0" w:name="_GoBack"/>
-      <w:bookmarkEnd w:id="0"/>
     </w:p>
     <w:p>
       <w:pPr>

</xml_diff>

<commit_message>
Added Fagin et al. 2019
</commit_message>
<xml_diff>
--- a/anc/references_ratios.docx
+++ b/anc/references_ratios.docx
@@ -136,8 +136,6 @@
         </w:rPr>
         <w:fldChar w:fldCharType="end"/>
       </w:r>
-      <w:bookmarkStart w:id="0" w:name="_GoBack"/>
-      <w:bookmarkEnd w:id="0"/>
     </w:p>
     <w:p>
       <w:pPr>
@@ -166,6 +164,116 @@
         <w:rPr>
           <w:rFonts w:hint="default"/>
         </w:rPr>
+        <w:t xml:space="preserve">Fagín, E.; Bravo, I.; Garrido, J. L.; Rodríguez, F.; Figueroa, R. I. 2019. </w:t>
+      </w:r>
+      <w:r>
+        <w:rPr>
+          <w:rFonts w:hint="default"/>
+          <w:b/>
+          <w:bCs/>
+          <w:i/>
+          <w:iCs/>
+        </w:rPr>
+        <w:t>Scrippsiella acuminata</w:t>
+      </w:r>
+      <w:r>
+        <w:rPr>
+          <w:rFonts w:hint="default"/>
+          <w:b/>
+          <w:bCs/>
+        </w:rPr>
+        <w:t xml:space="preserve"> versus </w:t>
+      </w:r>
+      <w:r>
+        <w:rPr>
+          <w:rFonts w:hint="default"/>
+          <w:b/>
+          <w:bCs/>
+          <w:i/>
+          <w:iCs/>
+        </w:rPr>
+        <w:t>Scrippsiella ramonii</w:t>
+      </w:r>
+      <w:r>
+        <w:rPr>
+          <w:rFonts w:hint="default"/>
+          <w:b/>
+          <w:bCs/>
+        </w:rPr>
+        <w:t>: A Physiological Comparison</w:t>
+      </w:r>
+      <w:r>
+        <w:rPr>
+          <w:rFonts w:hint="default"/>
+        </w:rPr>
+        <w:t>. Cytometry, 95: 985-996. DOI:</w:t>
+      </w:r>
+      <w:r>
+        <w:rPr>
+          <w:rFonts w:hint="default"/>
+          <w:lang w:val="en"/>
+        </w:rPr>
+        <w:t xml:space="preserve"> </w:t>
+      </w:r>
+      <w:r>
+        <w:rPr>
+          <w:rFonts w:hint="default"/>
+        </w:rPr>
+        <w:fldChar w:fldCharType="begin"/>
+      </w:r>
+      <w:r>
+        <w:rPr>
+          <w:rFonts w:hint="default"/>
+        </w:rPr>
+        <w:instrText xml:space="preserve"> HYPERLINK "https://doi.org/10.1002/cyto.a.23849" </w:instrText>
+      </w:r>
+      <w:r>
+        <w:rPr>
+          <w:rFonts w:hint="default"/>
+        </w:rPr>
+        <w:fldChar w:fldCharType="separate"/>
+      </w:r>
+      <w:r>
+        <w:rPr>
+          <w:rStyle w:val="4"/>
+          <w:rFonts w:hint="default"/>
+        </w:rPr>
+        <w:t>10.1002/cyto.a.23849</w:t>
+      </w:r>
+      <w:r>
+        <w:rPr>
+          <w:rFonts w:hint="default"/>
+        </w:rPr>
+        <w:fldChar w:fldCharType="end"/>
+      </w:r>
+    </w:p>
+    <w:p>
+      <w:pPr>
+        <w:keepNext w:val="0"/>
+        <w:keepLines w:val="0"/>
+        <w:pageBreakBefore w:val="0"/>
+        <w:widowControl/>
+        <w:kinsoku/>
+        <w:wordWrap/>
+        <w:overflowPunct/>
+        <w:topLinePunct w:val="0"/>
+        <w:autoSpaceDE/>
+        <w:autoSpaceDN/>
+        <w:bidi w:val="0"/>
+        <w:adjustRightInd/>
+        <w:snapToGrid/>
+        <w:spacing w:after="181" w:afterLines="50"/>
+        <w:ind w:left="600" w:leftChars="0" w:hanging="600" w:hangingChars="300"/>
+        <w:jc w:val="both"/>
+        <w:textAlignment w:val="auto"/>
+        <w:rPr>
+          <w:rFonts w:hint="default"/>
+        </w:rPr>
+      </w:pPr>
+      <w:r>
+        <w:rPr>
+          <w:rFonts w:hint="default"/>
+        </w:rPr>
         <w:t xml:space="preserve">Lauidsen, T. L.; Schlüter, L.; Johansson, L. S. 2011. </w:t>
       </w:r>
       <w:r>
@@ -174,7 +282,17 @@
           <w:b/>
           <w:bCs/>
         </w:rPr>
-        <w:t>Determining algal assemblages in oligotrophic lakes and streams: comparing information from newly developed pigment/chlorophyll a ratios with direct microscopy</w:t>
+        <w:t>Det</w:t>
+      </w:r>
+      <w:bookmarkStart w:id="0" w:name="_GoBack"/>
+      <w:bookmarkEnd w:id="0"/>
+      <w:r>
+        <w:rPr>
+          <w:rFonts w:hint="default"/>
+          <w:b/>
+          <w:bCs/>
+        </w:rPr>
+        <w:t>ermining algal assemblages in oligotrophic lakes and streams: comparing information from newly developed pigment/chlorophyll a ratios with direct microscopy</w:t>
       </w:r>
       <w:r>
         <w:rPr>

</xml_diff>

<commit_message>
Added Brotas and Plante-Cuny 2003
</commit_message>
<xml_diff>
--- a/anc/references_ratios.docx
+++ b/anc/references_ratios.docx
@@ -61,6 +61,8 @@
           <w:rFonts w:hint="default"/>
         </w:rPr>
       </w:pPr>
+      <w:bookmarkStart w:id="0" w:name="_GoBack"/>
+      <w:bookmarkEnd w:id="0"/>
     </w:p>
     <w:p>
       <w:pPr>
@@ -83,43 +85,54 @@
         <w:textAlignment w:val="auto"/>
         <w:rPr>
           <w:rFonts w:hint="default"/>
+          <w:lang w:val="en"/>
         </w:rPr>
       </w:pPr>
       <w:r>
         <w:rPr>
           <w:rFonts w:hint="default"/>
         </w:rPr>
-        <w:t xml:space="preserve">Dijkman, N. A.; Boschker, H. T. S.; Stal, L. J.; Kromkamp, J. C. 2010. </w:t>
-      </w:r>
-      <w:r>
-        <w:rPr>
-          <w:rFonts w:hint="default"/>
-          <w:b/>
-          <w:bCs/>
-        </w:rPr>
-        <w:t>Composition and heterogeneity of the microbial community in a coastal microbial mat as revealed by the analysis of pigments and phospholipid-derived fatty acids</w:t>
-      </w:r>
-      <w:r>
-        <w:rPr>
-          <w:rFonts w:hint="default"/>
-        </w:rPr>
-        <w:t xml:space="preserve">. Journal of Sea Research 63, 1, 62-70. DOI: </w:t>
-      </w:r>
-      <w:r>
-        <w:rPr>
-          <w:rFonts w:hint="default"/>
+        <w:t xml:space="preserve">Brotas, V.; Plante-Cuny, M.-R. 2003. </w:t>
+      </w:r>
+      <w:r>
+        <w:rPr>
+          <w:rFonts w:hint="default"/>
+          <w:b/>
+          <w:bCs/>
+        </w:rPr>
+        <w:t>The use of HPLC pigment analysis to study microphytobenthos communities</w:t>
+      </w:r>
+      <w:r>
+        <w:rPr>
+          <w:rFonts w:hint="default"/>
+        </w:rPr>
+        <w:t>. Acta Oecologica 24, 109-115. DOI:</w:t>
+      </w:r>
+      <w:r>
+        <w:rPr>
+          <w:rFonts w:hint="default"/>
+          <w:lang w:val="en"/>
+        </w:rPr>
+        <w:t xml:space="preserve"> </w:t>
+      </w:r>
+      <w:r>
+        <w:rPr>
+          <w:rFonts w:hint="default"/>
+          <w:lang w:val="en"/>
         </w:rPr>
         <w:fldChar w:fldCharType="begin"/>
       </w:r>
       <w:r>
         <w:rPr>
           <w:rFonts w:hint="default"/>
-        </w:rPr>
-        <w:instrText xml:space="preserve"> HYPERLINK "http://doi.org/10.1016/j.seares.2009.10.002" </w:instrText>
-      </w:r>
-      <w:r>
-        <w:rPr>
-          <w:rFonts w:hint="default"/>
+          <w:lang w:val="en"/>
+        </w:rPr>
+        <w:instrText xml:space="preserve"> HYPERLINK "https://linkinghub.elsevier.com/retrieve/pii/S1146609X03000134" </w:instrText>
+      </w:r>
+      <w:r>
+        <w:rPr>
+          <w:rFonts w:hint="default"/>
+          <w:lang w:val="en"/>
         </w:rPr>
         <w:fldChar w:fldCharType="separate"/>
       </w:r>
@@ -127,12 +140,14 @@
         <w:rPr>
           <w:rStyle w:val="4"/>
           <w:rFonts w:hint="default"/>
-        </w:rPr>
-        <w:t>10.1016/j.seares.2009.10.002</w:t>
-      </w:r>
-      <w:r>
-        <w:rPr>
-          <w:rFonts w:hint="default"/>
+          <w:lang w:val="en"/>
+        </w:rPr>
+        <w:t>10.1016/S1146-609X(03)00013-4</w:t>
+      </w:r>
+      <w:r>
+        <w:rPr>
+          <w:rFonts w:hint="default"/>
+          <w:lang w:val="en"/>
         </w:rPr>
         <w:fldChar w:fldCharType="end"/>
       </w:r>
@@ -164,56 +179,21 @@
         <w:rPr>
           <w:rFonts w:hint="default"/>
         </w:rPr>
-        <w:t xml:space="preserve">Fagín, E.; Bravo, I.; Garrido, J. L.; Rodríguez, F.; Figueroa, R. I. 2019. </w:t>
-      </w:r>
-      <w:r>
-        <w:rPr>
-          <w:rFonts w:hint="default"/>
-          <w:b/>
-          <w:bCs/>
-          <w:i/>
-          <w:iCs/>
-        </w:rPr>
-        <w:t>Scrippsiella acuminata</w:t>
-      </w:r>
-      <w:r>
-        <w:rPr>
-          <w:rFonts w:hint="default"/>
-          <w:b/>
-          <w:bCs/>
-        </w:rPr>
-        <w:t xml:space="preserve"> versus </w:t>
-      </w:r>
-      <w:r>
-        <w:rPr>
-          <w:rFonts w:hint="default"/>
-          <w:b/>
-          <w:bCs/>
-          <w:i/>
-          <w:iCs/>
-        </w:rPr>
-        <w:t>Scrippsiella ramonii</w:t>
-      </w:r>
-      <w:r>
-        <w:rPr>
-          <w:rFonts w:hint="default"/>
-          <w:b/>
-          <w:bCs/>
-        </w:rPr>
-        <w:t>: A Physiological Comparison</w:t>
-      </w:r>
-      <w:r>
-        <w:rPr>
-          <w:rFonts w:hint="default"/>
-        </w:rPr>
-        <w:t>. Cytometry, 95: 985-996. DOI:</w:t>
-      </w:r>
-      <w:r>
-        <w:rPr>
-          <w:rFonts w:hint="default"/>
-          <w:lang w:val="en"/>
-        </w:rPr>
-        <w:t xml:space="preserve"> </w:t>
+        <w:t xml:space="preserve">Dijkman, N. A.; Boschker, H. T. S.; Stal, L. J.; Kromkamp, J. C. 2010. </w:t>
+      </w:r>
+      <w:r>
+        <w:rPr>
+          <w:rFonts w:hint="default"/>
+          <w:b/>
+          <w:bCs/>
+        </w:rPr>
+        <w:t>Composition and heterogeneity of the microbial community in a coastal microbial mat as revealed by the analysis of pigments and phospholipid-derived fatty acids</w:t>
+      </w:r>
+      <w:r>
+        <w:rPr>
+          <w:rFonts w:hint="default"/>
+        </w:rPr>
+        <w:t xml:space="preserve">. Journal of Sea Research 63, 1, 62-70. DOI: </w:t>
       </w:r>
       <w:r>
         <w:rPr>
@@ -225,7 +205,7 @@
         <w:rPr>
           <w:rFonts w:hint="default"/>
         </w:rPr>
-        <w:instrText xml:space="preserve"> HYPERLINK "https://doi.org/10.1002/cyto.a.23849" </w:instrText>
+        <w:instrText xml:space="preserve"> HYPERLINK "http://doi.org/10.1016/j.seares.2009.10.002" </w:instrText>
       </w:r>
       <w:r>
         <w:rPr>
@@ -238,7 +218,7 @@
           <w:rStyle w:val="4"/>
           <w:rFonts w:hint="default"/>
         </w:rPr>
-        <w:t>10.1002/cyto.a.23849</w:t>
+        <w:t>10.1016/j.seares.2009.10.002</w:t>
       </w:r>
       <w:r>
         <w:rPr>
@@ -274,6 +254,116 @@
         <w:rPr>
           <w:rFonts w:hint="default"/>
         </w:rPr>
+        <w:t xml:space="preserve">Fagín, E.; Bravo, I.; Garrido, J. L.; Rodríguez, F.; Figueroa, R. I. 2019. </w:t>
+      </w:r>
+      <w:r>
+        <w:rPr>
+          <w:rFonts w:hint="default"/>
+          <w:b/>
+          <w:bCs/>
+          <w:i/>
+          <w:iCs/>
+        </w:rPr>
+        <w:t>Scrippsiella acuminata</w:t>
+      </w:r>
+      <w:r>
+        <w:rPr>
+          <w:rFonts w:hint="default"/>
+          <w:b/>
+          <w:bCs/>
+        </w:rPr>
+        <w:t xml:space="preserve"> versus </w:t>
+      </w:r>
+      <w:r>
+        <w:rPr>
+          <w:rFonts w:hint="default"/>
+          <w:b/>
+          <w:bCs/>
+          <w:i/>
+          <w:iCs/>
+        </w:rPr>
+        <w:t>Scrippsiella ramonii</w:t>
+      </w:r>
+      <w:r>
+        <w:rPr>
+          <w:rFonts w:hint="default"/>
+          <w:b/>
+          <w:bCs/>
+        </w:rPr>
+        <w:t>: A Physiological Comparison</w:t>
+      </w:r>
+      <w:r>
+        <w:rPr>
+          <w:rFonts w:hint="default"/>
+        </w:rPr>
+        <w:t>. Cytometry, 95: 985-996. DOI:</w:t>
+      </w:r>
+      <w:r>
+        <w:rPr>
+          <w:rFonts w:hint="default"/>
+          <w:lang w:val="en"/>
+        </w:rPr>
+        <w:t xml:space="preserve"> </w:t>
+      </w:r>
+      <w:r>
+        <w:rPr>
+          <w:rFonts w:hint="default"/>
+        </w:rPr>
+        <w:fldChar w:fldCharType="begin"/>
+      </w:r>
+      <w:r>
+        <w:rPr>
+          <w:rFonts w:hint="default"/>
+        </w:rPr>
+        <w:instrText xml:space="preserve"> HYPERLINK "https://doi.org/10.1002/cyto.a.23849" </w:instrText>
+      </w:r>
+      <w:r>
+        <w:rPr>
+          <w:rFonts w:hint="default"/>
+        </w:rPr>
+        <w:fldChar w:fldCharType="separate"/>
+      </w:r>
+      <w:r>
+        <w:rPr>
+          <w:rStyle w:val="4"/>
+          <w:rFonts w:hint="default"/>
+        </w:rPr>
+        <w:t>10.1002/cyto.a.23849</w:t>
+      </w:r>
+      <w:r>
+        <w:rPr>
+          <w:rFonts w:hint="default"/>
+        </w:rPr>
+        <w:fldChar w:fldCharType="end"/>
+      </w:r>
+    </w:p>
+    <w:p>
+      <w:pPr>
+        <w:keepNext w:val="0"/>
+        <w:keepLines w:val="0"/>
+        <w:pageBreakBefore w:val="0"/>
+        <w:widowControl/>
+        <w:kinsoku/>
+        <w:wordWrap/>
+        <w:overflowPunct/>
+        <w:topLinePunct w:val="0"/>
+        <w:autoSpaceDE/>
+        <w:autoSpaceDN/>
+        <w:bidi w:val="0"/>
+        <w:adjustRightInd/>
+        <w:snapToGrid/>
+        <w:spacing w:after="181" w:afterLines="50"/>
+        <w:ind w:left="600" w:leftChars="0" w:hanging="600" w:hangingChars="300"/>
+        <w:jc w:val="both"/>
+        <w:textAlignment w:val="auto"/>
+        <w:rPr>
+          <w:rFonts w:hint="default"/>
+        </w:rPr>
+      </w:pPr>
+      <w:r>
+        <w:rPr>
+          <w:rFonts w:hint="default"/>
+        </w:rPr>
         <w:t xml:space="preserve">Lauidsen, T. L.; Schlüter, L.; Johansson, L. S. 2011. </w:t>
       </w:r>
       <w:r>
@@ -282,17 +372,7 @@
           <w:b/>
           <w:bCs/>
         </w:rPr>
-        <w:t>Det</w:t>
-      </w:r>
-      <w:bookmarkStart w:id="0" w:name="_GoBack"/>
-      <w:bookmarkEnd w:id="0"/>
-      <w:r>
-        <w:rPr>
-          <w:rFonts w:hint="default"/>
-          <w:b/>
-          <w:bCs/>
-        </w:rPr>
-        <w:t>ermining algal assemblages in oligotrophic lakes and streams: comparing information from newly developed pigment/chlorophyll a ratios with direct microscopy</w:t>
+        <w:t>Determining algal assemblages in oligotrophic lakes and streams: comparing information from newly developed pigment/chlorophyll a ratios with direct microscopy</w:t>
       </w:r>
       <w:r>
         <w:rPr>

</xml_diff>

<commit_message>
Adding Organelli et al. 2017
</commit_message>
<xml_diff>
--- a/anc/references_ratios.docx
+++ b/anc/references_ratios.docx
@@ -437,8 +437,6 @@
         </w:rPr>
         <w:fldChar w:fldCharType="end"/>
       </w:r>
-      <w:bookmarkStart w:id="0" w:name="_GoBack"/>
-      <w:bookmarkEnd w:id="0"/>
     </w:p>
     <w:p>
       <w:pPr>
@@ -467,7 +465,20 @@
         <w:rPr>
           <w:rFonts w:hint="default"/>
         </w:rPr>
-        <w:t xml:space="preserve">Lauidsen, T. L.; Schlüter, L.; Johansson, L. S. 2011. </w:t>
+        <w:t>Lau</w:t>
+      </w:r>
+      <w:r>
+        <w:rPr>
+          <w:rFonts w:hint="default"/>
+          <w:lang w:val="pt-PT"/>
+        </w:rPr>
+        <w:t>r</w:t>
+      </w:r>
+      <w:r>
+        <w:rPr>
+          <w:rFonts w:hint="default"/>
+        </w:rPr>
+        <w:t xml:space="preserve">idsen, T. L.; Schlüter, L.; Johansson, L. S. 2011. </w:t>
       </w:r>
       <w:r>
         <w:rPr>
@@ -807,6 +818,83 @@
           <w:rFonts w:hint="default"/>
         </w:rPr>
         <w:t>10.1038/s41598-017-12412-5</w:t>
+      </w:r>
+      <w:r>
+        <w:rPr>
+          <w:rFonts w:hint="default"/>
+        </w:rPr>
+        <w:fldChar w:fldCharType="end"/>
+      </w:r>
+    </w:p>
+    <w:p>
+      <w:pPr>
+        <w:keepNext w:val="0"/>
+        <w:keepLines w:val="0"/>
+        <w:pageBreakBefore w:val="0"/>
+        <w:widowControl/>
+        <w:kinsoku/>
+        <w:wordWrap/>
+        <w:overflowPunct/>
+        <w:topLinePunct w:val="0"/>
+        <w:autoSpaceDE/>
+        <w:autoSpaceDN/>
+        <w:bidi w:val="0"/>
+        <w:adjustRightInd/>
+        <w:snapToGrid/>
+        <w:spacing w:after="181" w:afterLines="50"/>
+        <w:ind w:left="600" w:leftChars="0" w:hanging="600" w:hangingChars="300"/>
+        <w:jc w:val="both"/>
+        <w:textAlignment w:val="auto"/>
+        <w:rPr>
+          <w:rFonts w:hint="default"/>
+        </w:rPr>
+      </w:pPr>
+      <w:r>
+        <w:rPr>
+          <w:rFonts w:hint="default"/>
+        </w:rPr>
+        <w:t xml:space="preserve">Organelli, E.; Nuccio, C.; Lazzara, L.; Uitz, J.; Bricaud, A.; Massi, L. 2017. </w:t>
+      </w:r>
+      <w:bookmarkStart w:id="0" w:name="_GoBack"/>
+      <w:r>
+        <w:rPr>
+          <w:rFonts w:hint="default"/>
+          <w:b/>
+          <w:bCs/>
+        </w:rPr>
+        <w:t>On the discrimination of multiple phytoplankton groups from light absorption spectra of assemblages with mixed taxonomic composition and variable light conditions</w:t>
+      </w:r>
+      <w:bookmarkEnd w:id="0"/>
+      <w:r>
+        <w:rPr>
+          <w:rFonts w:hint="default"/>
+        </w:rPr>
+        <w:t xml:space="preserve">. Applied Optics 56, 14, 3952-3968. DOI: </w:t>
+      </w:r>
+      <w:r>
+        <w:rPr>
+          <w:rFonts w:hint="default"/>
+        </w:rPr>
+        <w:fldChar w:fldCharType="begin"/>
+      </w:r>
+      <w:r>
+        <w:rPr>
+          <w:rFonts w:hint="default"/>
+        </w:rPr>
+        <w:instrText xml:space="preserve"> HYPERLINK "http://doi.org/10.1364/AO.56.003952" </w:instrText>
+      </w:r>
+      <w:r>
+        <w:rPr>
+          <w:rFonts w:hint="default"/>
+        </w:rPr>
+        <w:fldChar w:fldCharType="separate"/>
+      </w:r>
+      <w:r>
+        <w:rPr>
+          <w:rStyle w:val="4"/>
+          <w:rFonts w:hint="default"/>
+        </w:rPr>
+        <w:t>10.1364/AO.56.003952</w:t>
       </w:r>
       <w:r>
         <w:rPr>

</xml_diff>